<commit_message>
updated files and tableschemata.sql and ipynb
</commit_message>
<xml_diff>
--- a/Proposal_Doc_ETL.docx
+++ b/Proposal_Doc_ETL.docx
@@ -27,30 +27,8 @@
         <w:rPr>
           <w:rFonts w:hAnsi="Symbol"/>
         </w:rPr>
-        <w:t xml:space="preserve">Group Members: Melody </w:t>
-      </w:r>
-      <w:proofErr w:type="spellStart"/>
-      <w:r>
-        <w:rPr>
-          <w:rFonts w:hAnsi="Symbol"/>
-        </w:rPr>
-        <w:t>Liou</w:t>
-      </w:r>
-      <w:proofErr w:type="spellEnd"/>
-      <w:r>
-        <w:rPr>
-          <w:rFonts w:hAnsi="Symbol"/>
-        </w:rPr>
-        <w:t xml:space="preserve">, Quentin </w:t>
-      </w:r>
-      <w:proofErr w:type="spellStart"/>
-      <w:r>
-        <w:rPr>
-          <w:rFonts w:hAnsi="Symbol"/>
-        </w:rPr>
-        <w:t>Gravet</w:t>
-      </w:r>
-      <w:proofErr w:type="spellEnd"/>
+        <w:t>Group Members: Melody Liou, Quentin Gravet</w:t>
+      </w:r>
     </w:p>
     <w:p>
       <w:pPr>
@@ -70,7 +48,6 @@
       <w:pPr>
         <w:pStyle w:val="NormalWeb"/>
       </w:pPr>
-      <w:proofErr w:type="gramStart"/>
       <w:r>
         <w:rPr>
           <w:rFonts w:hAnsi="Symbol"/>
@@ -78,108 +55,33 @@
         <w:t></w:t>
       </w:r>
       <w:r>
-        <w:t xml:space="preserve">  The</w:t>
-      </w:r>
-      <w:proofErr w:type="gramEnd"/>
-      <w:r>
-        <w:t xml:space="preserve"> sources of data that you will extract from</w:t>
-      </w:r>
-      <w:r>
-        <w:t xml:space="preserve"> : </w:t>
-      </w:r>
-      <w:r>
-        <w:t>Kaggle</w:t>
+        <w:t xml:space="preserve">  The sources of data that you will extract from.</w:t>
       </w:r>
     </w:p>
     <w:p>
       <w:pPr>
-        <w:pStyle w:val="ListParagraph"/>
+        <w:pStyle w:val="NormalWeb"/>
         <w:numPr>
           <w:ilvl w:val="0"/>
           <w:numId w:val="4"/>
         </w:numPr>
-        <w:spacing w:after="0" w:line="240" w:lineRule="auto"/>
-        <w:rPr>
-          <w:rFonts w:ascii="Times New Roman" w:eastAsia="Times New Roman" w:hAnsi="Times New Roman" w:cs="Times New Roman"/>
-          <w:sz w:val="24"/>
-          <w:szCs w:val="24"/>
-          <w:lang w:eastAsia="en-US"/>
-        </w:rPr>
-      </w:pPr>
-      <w:r>
-        <w:rPr>
-          <w:rFonts w:ascii="Times New Roman" w:eastAsia="Times New Roman" w:hAnsi="Times New Roman" w:cs="Times New Roman"/>
-          <w:sz w:val="24"/>
-          <w:szCs w:val="24"/>
-          <w:lang w:eastAsia="en-US"/>
-        </w:rPr>
-        <w:fldChar w:fldCharType="begin"/>
-      </w:r>
-      <w:r>
-        <w:rPr>
-          <w:rFonts w:ascii="Times New Roman" w:eastAsia="Times New Roman" w:hAnsi="Times New Roman" w:cs="Times New Roman"/>
-          <w:sz w:val="24"/>
-          <w:szCs w:val="24"/>
-          <w:lang w:eastAsia="en-US"/>
-        </w:rPr>
-        <w:instrText xml:space="preserve"> HYPERLINK "https://www.kaggle.com/jayrav13/unemployment-by-county-us" \t "_blank" </w:instrText>
-      </w:r>
-      <w:r>
-        <w:rPr>
-          <w:rFonts w:ascii="Times New Roman" w:eastAsia="Times New Roman" w:hAnsi="Times New Roman" w:cs="Times New Roman"/>
-          <w:sz w:val="24"/>
-          <w:szCs w:val="24"/>
-          <w:lang w:eastAsia="en-US"/>
-        </w:rPr>
-        <w:fldChar w:fldCharType="separate"/>
-      </w:r>
-      <w:r>
-        <w:rPr>
-          <w:rFonts w:ascii="Arial" w:eastAsia="Times New Roman" w:hAnsi="Arial" w:cs="Arial"/>
-          <w:color w:val="0000FF"/>
-          <w:sz w:val="23"/>
-          <w:szCs w:val="23"/>
-          <w:u w:val="single"/>
-          <w:shd w:val="clear" w:color="auto" w:fill="F8F8F8"/>
-          <w:lang w:eastAsia="en-US"/>
-        </w:rPr>
-        <w:t>https://www.kaggle.com/jayrav13/unemployment-by-county-us</w:t>
-      </w:r>
-      <w:r>
-        <w:rPr>
-          <w:rFonts w:ascii="Times New Roman" w:eastAsia="Times New Roman" w:hAnsi="Times New Roman" w:cs="Times New Roman"/>
-          <w:sz w:val="24"/>
-          <w:szCs w:val="24"/>
-          <w:lang w:eastAsia="en-US"/>
-        </w:rPr>
-        <w:fldChar w:fldCharType="end"/>
+      </w:pPr>
+      <w:r>
+        <w:t>Kaggle</w:t>
       </w:r>
     </w:p>
     <w:p>
       <w:pPr>
-        <w:pStyle w:val="ListParagraph"/>
+        <w:pStyle w:val="NormalWeb"/>
         <w:numPr>
           <w:ilvl w:val="0"/>
           <w:numId w:val="4"/>
         </w:numPr>
-        <w:spacing w:after="0" w:line="240" w:lineRule="auto"/>
-        <w:rPr>
-          <w:rFonts w:ascii="Times New Roman" w:eastAsia="Times New Roman" w:hAnsi="Times New Roman" w:cs="Times New Roman"/>
-          <w:sz w:val="24"/>
-          <w:szCs w:val="24"/>
-          <w:lang w:eastAsia="en-US"/>
-        </w:rPr>
-      </w:pPr>
-      <w:hyperlink r:id="rId5" w:tgtFrame="_blank" w:history="1">
+      </w:pPr>
+      <w:hyperlink r:id="rId5" w:history="1">
         <w:r>
           <w:rPr>
-            <w:rFonts w:ascii="Arial" w:eastAsia="Times New Roman" w:hAnsi="Arial" w:cs="Arial"/>
-            <w:color w:val="0000FF"/>
-            <w:sz w:val="23"/>
-            <w:szCs w:val="23"/>
-            <w:u w:val="single"/>
-            <w:shd w:val="clear" w:color="auto" w:fill="F8F8F8"/>
-            <w:lang w:eastAsia="en-US"/>
+            <w:rStyle w:val="Hyperlink"/>
           </w:rPr>
           <w:t>https://www.kaggle.com/mikejohnsonjr/us-counties-diversity-index</w:t>
         </w:r>
@@ -188,8 +90,24 @@
     <w:p>
       <w:pPr>
         <w:pStyle w:val="NormalWeb"/>
-      </w:pPr>
-      <w:proofErr w:type="gramStart"/>
+        <w:numPr>
+          <w:ilvl w:val="0"/>
+          <w:numId w:val="4"/>
+        </w:numPr>
+      </w:pPr>
+      <w:hyperlink r:id="rId6" w:history="1">
+        <w:r>
+          <w:rPr>
+            <w:rStyle w:val="Hyperlink"/>
+          </w:rPr>
+          <w:t>https://www.kaggle.com/jayrav13/unemployment-by-county-us</w:t>
+        </w:r>
+      </w:hyperlink>
+    </w:p>
+    <w:p>
+      <w:pPr>
+        <w:pStyle w:val="NormalWeb"/>
+      </w:pPr>
       <w:r>
         <w:rPr>
           <w:rFonts w:hAnsi="Symbol"/>
@@ -197,19 +115,7 @@
         <w:t></w:t>
       </w:r>
       <w:r>
-        <w:t xml:space="preserve">  The</w:t>
-      </w:r>
-      <w:proofErr w:type="gramEnd"/>
-      <w:r>
-        <w:t xml:space="preserve"> type of transformation needed for this data (cleaning, joining, filtering, aggregating, </w:t>
-      </w:r>
-      <w:proofErr w:type="spellStart"/>
-      <w:r>
-        <w:t>etc</w:t>
-      </w:r>
-      <w:proofErr w:type="spellEnd"/>
-      <w:r>
-        <w:t>).</w:t>
+        <w:t xml:space="preserve">  The type of transformation needed for this data (cleaning, joining, filtering, aggregating, etc).</w:t>
       </w:r>
     </w:p>
     <w:p>
@@ -227,23 +133,7 @@
         <w:t>E</w:t>
       </w:r>
       <w:r>
-        <w:t xml:space="preserve">xtract: your original data sources and how the data was formatted (CSV, JSON, </w:t>
-      </w:r>
-      <w:proofErr w:type="spellStart"/>
-      <w:r>
-        <w:t>pgAdmin</w:t>
-      </w:r>
-      <w:proofErr w:type="spellEnd"/>
-      <w:r>
-        <w:t xml:space="preserve"> 4, </w:t>
-      </w:r>
-      <w:proofErr w:type="spellStart"/>
-      <w:r>
-        <w:t>etc</w:t>
-      </w:r>
-      <w:proofErr w:type="spellEnd"/>
-      <w:r>
-        <w:t>).</w:t>
+        <w:t>xtract: your original data sources and how the data was formatted (CSV, JSON, pgAdmin 4, etc).</w:t>
       </w:r>
     </w:p>
     <w:p>
@@ -268,7 +158,6 @@
       <w:pPr>
         <w:pStyle w:val="NormalWeb"/>
       </w:pPr>
-      <w:proofErr w:type="gramStart"/>
       <w:r>
         <w:rPr>
           <w:rFonts w:hAnsi="Symbol"/>
@@ -276,11 +165,7 @@
         <w:t></w:t>
       </w:r>
       <w:r>
-        <w:t xml:space="preserve">  The</w:t>
-      </w:r>
-      <w:proofErr w:type="gramEnd"/>
-      <w:r>
-        <w:t xml:space="preserve"> type of final production database to load the data into (relational or non-relational).</w:t>
+        <w:t xml:space="preserve">  The type of final production database to load the data into (relational or non-relational).</w:t>
       </w:r>
     </w:p>
     <w:p>
@@ -329,7 +214,6 @@
       <w:pPr>
         <w:pStyle w:val="NormalWeb"/>
       </w:pPr>
-      <w:proofErr w:type="gramStart"/>
       <w:r>
         <w:rPr>
           <w:rFonts w:hAnsi="Symbol"/>
@@ -337,18 +221,13 @@
         <w:t></w:t>
       </w:r>
       <w:r>
-        <w:t xml:space="preserve">  The</w:t>
-      </w:r>
-      <w:proofErr w:type="gramEnd"/>
-      <w:r>
-        <w:t xml:space="preserve"> final tables or collections that will be used in the production database.</w:t>
+        <w:t xml:space="preserve">  The final tables or collections that will be used in the production database.</w:t>
       </w:r>
     </w:p>
     <w:p>
       <w:pPr>
         <w:pStyle w:val="NormalWeb"/>
       </w:pPr>
-      <w:proofErr w:type="gramStart"/>
       <w:r>
         <w:rPr>
           <w:rFonts w:hAnsi="Symbol"/>
@@ -356,12 +235,13 @@
         <w:t></w:t>
       </w:r>
       <w:r>
-        <w:t xml:space="preserve">  You</w:t>
-      </w:r>
-      <w:proofErr w:type="gramEnd"/>
-      <w:r>
-        <w:t xml:space="preserve"> will be required to submit a final technical report with the above information and steps required to reproduce your ETL process.</w:t>
-      </w:r>
+        <w:t xml:space="preserve">  You will be required to submit a final technical report with the above information and steps required to reproduce your ETL process.</w:t>
+      </w:r>
+      <w:r>
+        <w:t xml:space="preserve">  (Refer to Jupyter Notebook for information and steps)</w:t>
+      </w:r>
+      <w:bookmarkStart w:id="0" w:name="_GoBack"/>
+      <w:bookmarkEnd w:id="0"/>
     </w:p>
     <w:p>
       <w:pPr>
@@ -935,7 +815,7 @@
         <w:rFonts w:ascii="Symbol" w:hAnsi="Symbol" w:hint="default"/>
       </w:rPr>
     </w:lvl>
-    <w:lvl w:ilvl="1" w:tplc="04090003">
+    <w:lvl w:ilvl="1" w:tplc="04090003" w:tentative="1">
       <w:start w:val="1"/>
       <w:numFmt w:val="bullet"/>
       <w:lvlText w:val="o"/>
@@ -1070,7 +950,7 @@
       </w:pPr>
     </w:pPrDefault>
   </w:docDefaults>
-  <w:latentStyles w:defLockedState="0" w:defUIPriority="99" w:defSemiHidden="0" w:defUnhideWhenUsed="0" w:defQFormat="0" w:count="376">
+  <w:latentStyles w:defLockedState="0" w:defUIPriority="99" w:defSemiHidden="0" w:defUnhideWhenUsed="0" w:defQFormat="0" w:count="377">
     <w:lsdException w:name="Normal" w:uiPriority="0" w:qFormat="1"/>
     <w:lsdException w:name="heading 1" w:uiPriority="9" w:qFormat="1"/>
     <w:lsdException w:name="heading 2" w:semiHidden="1" w:uiPriority="9" w:unhideWhenUsed="1" w:qFormat="1"/>
@@ -1447,6 +1327,7 @@
     <w:lsdException w:name="Hashtag" w:semiHidden="1" w:unhideWhenUsed="1"/>
     <w:lsdException w:name="Unresolved Mention" w:semiHidden="1" w:unhideWhenUsed="1"/>
     <w:lsdException w:name="Smart Link" w:semiHidden="1" w:unhideWhenUsed="1"/>
+    <w:lsdException w:name="Smart Link Error" w:semiHidden="1" w:unhideWhenUsed="1"/>
   </w:latentStyles>
   <w:style w:type="paragraph" w:default="1" w:styleId="Normal">
     <w:name w:val="Normal"/>
@@ -1512,22 +1393,11 @@
     <w:uiPriority w:val="99"/>
     <w:semiHidden/>
     <w:unhideWhenUsed/>
-    <w:rsid w:val="00D97BD9"/>
+    <w:rsid w:val="00A71017"/>
     <w:rPr>
       <w:color w:val="0000FF"/>
       <w:u w:val="single"/>
     </w:rPr>
-  </w:style>
-  <w:style w:type="paragraph" w:styleId="ListParagraph">
-    <w:name w:val="List Paragraph"/>
-    <w:basedOn w:val="Normal"/>
-    <w:uiPriority w:val="34"/>
-    <w:qFormat/>
-    <w:rsid w:val="00D97BD9"/>
-    <w:pPr>
-      <w:ind w:left="720"/>
-      <w:contextualSpacing/>
-    </w:pPr>
   </w:style>
 </w:styles>
 </file>

</xml_diff>